<commit_message>
added scrum meeting 10
</commit_message>
<xml_diff>
--- a/Scrum_Meetings/SCRUM-MEETING-Template10.docx
+++ b/Scrum_Meetings/SCRUM-MEETING-Template10.docx
@@ -20,7 +20,13 @@
         <w:t> </w:t>
       </w:r>
       <w:r>
-        <w:t>SCRUM MEETING WEEK ()</w:t>
+        <w:t>SCRUM MEETING WEEK (</w:t>
+      </w:r>
+      <w:r>
+        <w:t>10</w:t>
+      </w:r>
+      <w:r>
+        <w:t>)</w:t>
       </w:r>
     </w:p>
     <w:p>
@@ -92,7 +98,7 @@
           <w:szCs w:val="34"/>
         </w:rPr>
         <w:drawing>
-          <wp:inline distT="0" distB="0" distL="0" distR="0" wp14:anchorId="79682000" wp14:editId="2AA0A4C6">
+          <wp:inline distT="0" distB="0" distL="0" distR="0" wp14:anchorId="475E3EFF" wp14:editId="05A38C70">
             <wp:extent cx="157163" cy="157163"/>
             <wp:effectExtent l="0" t="0" r="0" b="0"/>
             <wp:docPr id="1499542647" name="Picture 4" descr=":white_check_mark:"/>
@@ -297,13 +303,12 @@
                 <w:rFonts w:ascii="Times New Roman" w:eastAsia="Times New Roman" w:hAnsi="Times New Roman" w:cs="Times New Roman"/>
               </w:rPr>
             </w:pPr>
-          </w:p>
-          <w:p>
-            <w:pPr>
-              <w:rPr>
-                <w:rFonts w:ascii="Times New Roman" w:eastAsia="Times New Roman" w:hAnsi="Times New Roman" w:cs="Times New Roman"/>
-              </w:rPr>
-            </w:pPr>
+            <w:r>
+              <w:rPr>
+                <w:rFonts w:ascii="Times New Roman" w:eastAsia="Times New Roman" w:hAnsi="Times New Roman" w:cs="Times New Roman"/>
+              </w:rPr>
+              <w:t>- Listing functional requirement</w:t>
+            </w:r>
           </w:p>
           <w:p>
             <w:pPr>
@@ -345,6 +350,30 @@
               <w:t>​​</w:t>
             </w:r>
           </w:p>
+          <w:p>
+            <w:pPr>
+              <w:pStyle w:val="NormalWeb"/>
+              <w:spacing w:before="0" w:beforeAutospacing="0" w:after="0" w:afterAutospacing="0"/>
+            </w:pPr>
+            <w:r>
+              <w:rPr>
+                <w:color w:val="000000"/>
+              </w:rPr>
+              <w:t xml:space="preserve"> - Creating and assigning issues</w:t>
+            </w:r>
+          </w:p>
+          <w:p>
+            <w:pPr>
+              <w:pStyle w:val="NormalWeb"/>
+              <w:spacing w:before="0" w:beforeAutospacing="0" w:after="0" w:afterAutospacing="0"/>
+            </w:pPr>
+            <w:r>
+              <w:rPr>
+                <w:color w:val="000000"/>
+              </w:rPr>
+              <w:t> - Confirming tasks </w:t>
+            </w:r>
+          </w:p>
         </w:tc>
         <w:tc>
           <w:tcPr>
@@ -357,11 +386,20 @@
                 <w:rFonts w:ascii="Times New Roman" w:eastAsia="Times New Roman" w:hAnsi="Times New Roman" w:cs="Times New Roman"/>
               </w:rPr>
             </w:pPr>
-            <w:r>
-              <w:rPr>
-                <w:rFonts w:ascii="Times New Roman" w:eastAsia="Times New Roman" w:hAnsi="Times New Roman" w:cs="Times New Roman"/>
-              </w:rPr>
-              <w:t>​​</w:t>
+          </w:p>
+          <w:p>
+            <w:pPr>
+              <w:pStyle w:val="NormalWeb"/>
+              <w:spacing w:before="0" w:beforeAutospacing="0" w:after="0" w:afterAutospacing="0"/>
+            </w:pPr>
+            <w:r>
+              <w:t xml:space="preserve"> </w:t>
+            </w:r>
+            <w:r>
+              <w:rPr>
+                <w:color w:val="000000"/>
+              </w:rPr>
+              <w:t>- Notify the distributed issues</w:t>
             </w:r>
           </w:p>
         </w:tc>
@@ -436,7 +474,7 @@
           <w:szCs w:val="34"/>
         </w:rPr>
         <w:drawing>
-          <wp:inline distT="0" distB="0" distL="0" distR="0">
+          <wp:inline distT="0" distB="0" distL="0" distR="0" wp14:anchorId="6E4F6952" wp14:editId="77885750">
             <wp:extent cx="171450" cy="171450"/>
             <wp:effectExtent l="0" t="0" r="6350" b="6350"/>
             <wp:docPr id="922092399" name="Picture 3" descr=":busts_in_silhouette:"/>
@@ -509,7 +547,7 @@
     </w:p>
     <w:tbl>
       <w:tblPr>
-        <w:tblW w:w="7792" w:type="dxa"/>
+        <w:tblW w:w="9351" w:type="dxa"/>
         <w:tblBorders>
           <w:top w:val="single" w:sz="4" w:space="0" w:color="auto"/>
           <w:left w:val="single" w:sz="4" w:space="0" w:color="auto"/>
@@ -527,13 +565,13 @@
         <w:tblLook w:val="04A0" w:firstRow="1" w:lastRow="0" w:firstColumn="1" w:lastColumn="0" w:noHBand="0" w:noVBand="1"/>
       </w:tblPr>
       <w:tblGrid>
-        <w:gridCol w:w="4957"/>
-        <w:gridCol w:w="2835"/>
+        <w:gridCol w:w="3539"/>
+        <w:gridCol w:w="5812"/>
       </w:tblGrid>
       <w:tr>
         <w:tc>
           <w:tcPr>
-            <w:tcW w:w="4957" w:type="dxa"/>
+            <w:tcW w:w="3539" w:type="dxa"/>
             <w:shd w:val="clear" w:color="auto" w:fill="DEEBFF"/>
             <w:hideMark/>
           </w:tcPr>
@@ -566,7 +604,7 @@
         </w:tc>
         <w:tc>
           <w:tcPr>
-            <w:tcW w:w="2835" w:type="dxa"/>
+            <w:tcW w:w="5812" w:type="dxa"/>
             <w:shd w:val="clear" w:color="auto" w:fill="DEEBFF"/>
             <w:hideMark/>
           </w:tcPr>
@@ -604,57 +642,117 @@
         </w:trPr>
         <w:tc>
           <w:tcPr>
-            <w:tcW w:w="4957" w:type="dxa"/>
+            <w:tcW w:w="3539" w:type="dxa"/>
             <w:hideMark/>
           </w:tcPr>
           <w:p>
             <w:pPr>
-              <w:rPr>
-                <w:rFonts w:ascii="Times New Roman" w:eastAsia="Times New Roman" w:hAnsi="Times New Roman" w:cs="Times New Roman"/>
-                <w:spacing w:val="-1"/>
-              </w:rPr>
-            </w:pPr>
-            <w:r>
-              <w:rPr>
-                <w:rFonts w:ascii="Times New Roman" w:eastAsia="Times New Roman" w:hAnsi="Times New Roman" w:cs="Times New Roman"/>
-                <w:spacing w:val="-1"/>
-              </w:rPr>
-              <w:t>​​</w:t>
-            </w:r>
-            <w:r>
-              <w:rPr>
-                <w:rFonts w:ascii="Times New Roman" w:eastAsia="Times New Roman" w:hAnsi="Times New Roman" w:cs="Times New Roman"/>
-                <w:spacing w:val="-1"/>
-              </w:rPr>
-              <w:t xml:space="preserve"> </w:t>
-            </w:r>
+              <w:pStyle w:val="NormalWeb"/>
+              <w:spacing w:before="0" w:beforeAutospacing="0" w:after="0" w:afterAutospacing="0"/>
+            </w:pPr>
+            <w:r>
+              <w:rPr>
+                <w:spacing w:val="-1"/>
+              </w:rPr>
+              <w:t xml:space="preserve">​​ </w:t>
+            </w:r>
+            <w:r>
+              <w:rPr>
+                <w:color w:val="000000"/>
+              </w:rPr>
+              <w:t>Taii Hirano</w:t>
+            </w:r>
+          </w:p>
+          <w:p>
+            <w:pPr>
+              <w:rPr>
+                <w:rFonts w:ascii="Times New Roman" w:eastAsia="Times New Roman" w:hAnsi="Times New Roman" w:cs="Times New Roman"/>
+                <w:spacing w:val="-1"/>
+              </w:rPr>
+            </w:pPr>
           </w:p>
         </w:tc>
         <w:tc>
           <w:tcPr>
-            <w:tcW w:w="2835" w:type="dxa"/>
+            <w:tcW w:w="5812" w:type="dxa"/>
             <w:hideMark/>
           </w:tcPr>
           <w:p>
             <w:pPr>
-              <w:rPr>
-                <w:rFonts w:ascii="Times New Roman" w:eastAsia="Times New Roman" w:hAnsi="Times New Roman" w:cs="Times New Roman"/>
-                <w:spacing w:val="-1"/>
-              </w:rPr>
-            </w:pPr>
-            <w:r>
-              <w:rPr>
-                <w:rFonts w:ascii="Times New Roman" w:eastAsia="Times New Roman" w:hAnsi="Times New Roman" w:cs="Times New Roman"/>
-                <w:spacing w:val="-1"/>
-              </w:rPr>
-              <w:t>​​</w:t>
-            </w:r>
-            <w:r>
-              <w:rPr>
-                <w:rFonts w:ascii="Times New Roman" w:eastAsia="Times New Roman" w:hAnsi="Times New Roman" w:cs="Times New Roman"/>
-                <w:spacing w:val="-1"/>
-              </w:rPr>
-              <w:t xml:space="preserve"> </w:t>
+              <w:pStyle w:val="NormalWeb"/>
+              <w:spacing w:before="0" w:beforeAutospacing="0" w:after="0" w:afterAutospacing="0"/>
+            </w:pPr>
+            <w:r>
+              <w:rPr>
+                <w:spacing w:val="-1"/>
+              </w:rPr>
+              <w:t xml:space="preserve">​​ </w:t>
+            </w:r>
+            <w:r>
+              <w:rPr>
+                <w:color w:val="000000"/>
+              </w:rPr>
+              <w:t>Team member</w:t>
+            </w:r>
+          </w:p>
+          <w:p>
+            <w:pPr>
+              <w:pStyle w:val="NormalWeb"/>
+              <w:numPr>
+                <w:ilvl w:val="0"/>
+                <w:numId w:val="7"/>
+              </w:numPr>
+              <w:spacing w:before="0" w:beforeAutospacing="0" w:after="0" w:afterAutospacing="0"/>
+              <w:textAlignment w:val="baseline"/>
+              <w:rPr>
+                <w:color w:val="000000"/>
+              </w:rPr>
+            </w:pPr>
+            <w:r>
+              <w:rPr>
+                <w:color w:val="000000"/>
+              </w:rPr>
+              <w:t>Fix account setting</w:t>
+            </w:r>
+          </w:p>
+          <w:p>
+            <w:pPr>
+              <w:pStyle w:val="NormalWeb"/>
+              <w:numPr>
+                <w:ilvl w:val="0"/>
+                <w:numId w:val="7"/>
+              </w:numPr>
+              <w:spacing w:before="0" w:beforeAutospacing="0" w:after="0" w:afterAutospacing="0"/>
+              <w:textAlignment w:val="baseline"/>
+              <w:rPr>
+                <w:color w:val="000000"/>
+              </w:rPr>
+            </w:pPr>
+            <w:r>
+              <w:rPr>
+                <w:color w:val="000000"/>
+              </w:rPr>
+              <w:t>Add axis label to the chart</w:t>
+            </w:r>
+          </w:p>
+          <w:p>
+            <w:pPr>
+              <w:pStyle w:val="NormalWeb"/>
+              <w:numPr>
+                <w:ilvl w:val="0"/>
+                <w:numId w:val="7"/>
+              </w:numPr>
+              <w:spacing w:before="0" w:beforeAutospacing="0" w:after="0" w:afterAutospacing="0"/>
+              <w:textAlignment w:val="baseline"/>
+              <w:rPr>
+                <w:color w:val="000000"/>
+              </w:rPr>
+            </w:pPr>
+            <w:r>
+              <w:rPr>
+                <w:color w:val="000000"/>
+              </w:rPr>
+              <w:t>Final report</w:t>
             </w:r>
           </w:p>
         </w:tc>
@@ -665,7 +763,7 @@
         </w:trPr>
         <w:tc>
           <w:tcPr>
-            <w:tcW w:w="4957" w:type="dxa"/>
+            <w:tcW w:w="3539" w:type="dxa"/>
           </w:tcPr>
           <w:p>
             <w:pPr>
@@ -674,19 +772,56 @@
                 <w:spacing w:val="-1"/>
               </w:rPr>
             </w:pPr>
+            <w:r>
+              <w:rPr>
+                <w:rFonts w:ascii="Times New Roman" w:eastAsia="Times New Roman" w:hAnsi="Times New Roman" w:cs="Times New Roman"/>
+                <w:spacing w:val="-1"/>
+              </w:rPr>
+              <w:t> Leo Kaiya</w:t>
+            </w:r>
           </w:p>
         </w:tc>
         <w:tc>
           <w:tcPr>
-            <w:tcW w:w="2835" w:type="dxa"/>
+            <w:tcW w:w="5812" w:type="dxa"/>
           </w:tcPr>
           <w:p>
             <w:pPr>
-              <w:rPr>
-                <w:rFonts w:ascii="Times New Roman" w:eastAsia="Times New Roman" w:hAnsi="Times New Roman" w:cs="Times New Roman"/>
-                <w:spacing w:val="-1"/>
-              </w:rPr>
-            </w:pPr>
+              <w:pStyle w:val="NormalWeb"/>
+              <w:spacing w:before="0" w:beforeAutospacing="0" w:after="0" w:afterAutospacing="0"/>
+            </w:pPr>
+            <w:r>
+              <w:rPr>
+                <w:spacing w:val="-1"/>
+              </w:rPr>
+              <w:t xml:space="preserve"> </w:t>
+            </w:r>
+            <w:r>
+              <w:rPr>
+                <w:color w:val="000000"/>
+              </w:rPr>
+              <w:t>Scrum Master</w:t>
+            </w:r>
+          </w:p>
+          <w:p>
+            <w:pPr>
+              <w:pStyle w:val="NormalWeb"/>
+              <w:numPr>
+                <w:ilvl w:val="0"/>
+                <w:numId w:val="8"/>
+              </w:numPr>
+              <w:spacing w:before="0" w:beforeAutospacing="0" w:after="0" w:afterAutospacing="0"/>
+              <w:textAlignment w:val="baseline"/>
+              <w:rPr>
+                <w:color w:val="000000"/>
+              </w:rPr>
+            </w:pPr>
+            <w:r>
+              <w:rPr>
+                <w:color w:val="000000"/>
+              </w:rPr>
+              <w:t>Final report</w:t>
+            </w:r>
           </w:p>
         </w:tc>
       </w:tr>
@@ -696,7 +831,7 @@
         </w:trPr>
         <w:tc>
           <w:tcPr>
-            <w:tcW w:w="4957" w:type="dxa"/>
+            <w:tcW w:w="3539" w:type="dxa"/>
           </w:tcPr>
           <w:p>
             <w:pPr>
@@ -705,19 +840,85 @@
                 <w:spacing w:val="-1"/>
               </w:rPr>
             </w:pPr>
+            <w:r>
+              <w:rPr>
+                <w:rFonts w:ascii="Times New Roman" w:eastAsia="Times New Roman" w:hAnsi="Times New Roman" w:cs="Times New Roman"/>
+                <w:spacing w:val="-1"/>
+              </w:rPr>
+              <w:t xml:space="preserve"> Putri </w:t>
+            </w:r>
+            <w:proofErr w:type="spellStart"/>
+            <w:r>
+              <w:rPr>
+                <w:rFonts w:ascii="Times New Roman" w:eastAsia="Times New Roman" w:hAnsi="Times New Roman" w:cs="Times New Roman"/>
+                <w:spacing w:val="-1"/>
+              </w:rPr>
+              <w:t>Leksono</w:t>
+            </w:r>
+            <w:proofErr w:type="spellEnd"/>
           </w:p>
         </w:tc>
         <w:tc>
           <w:tcPr>
-            <w:tcW w:w="2835" w:type="dxa"/>
+            <w:tcW w:w="5812" w:type="dxa"/>
           </w:tcPr>
           <w:p>
             <w:pPr>
-              <w:rPr>
-                <w:rFonts w:ascii="Times New Roman" w:eastAsia="Times New Roman" w:hAnsi="Times New Roman" w:cs="Times New Roman"/>
-                <w:spacing w:val="-1"/>
-              </w:rPr>
-            </w:pPr>
+              <w:pStyle w:val="NormalWeb"/>
+              <w:spacing w:before="0" w:beforeAutospacing="0" w:after="0" w:afterAutospacing="0"/>
+            </w:pPr>
+            <w:r>
+              <w:rPr>
+                <w:spacing w:val="-1"/>
+              </w:rPr>
+              <w:t xml:space="preserve"> </w:t>
+            </w:r>
+            <w:r>
+              <w:rPr>
+                <w:color w:val="000000"/>
+              </w:rPr>
+              <w:t>Team member</w:t>
+            </w:r>
+          </w:p>
+          <w:p>
+            <w:pPr>
+              <w:pStyle w:val="NormalWeb"/>
+              <w:numPr>
+                <w:ilvl w:val="0"/>
+                <w:numId w:val="9"/>
+              </w:numPr>
+              <w:spacing w:before="0" w:beforeAutospacing="0" w:after="0" w:afterAutospacing="0"/>
+              <w:textAlignment w:val="baseline"/>
+              <w:rPr>
+                <w:color w:val="000000"/>
+              </w:rPr>
+            </w:pPr>
+            <w:r>
+              <w:rPr>
+                <w:color w:val="000000"/>
+              </w:rPr>
+              <w:t>Adding the differentiation between admin and user</w:t>
+            </w:r>
+          </w:p>
+          <w:p>
+            <w:pPr>
+              <w:pStyle w:val="NormalWeb"/>
+              <w:numPr>
+                <w:ilvl w:val="0"/>
+                <w:numId w:val="9"/>
+              </w:numPr>
+              <w:spacing w:before="0" w:beforeAutospacing="0" w:after="0" w:afterAutospacing="0"/>
+              <w:textAlignment w:val="baseline"/>
+              <w:rPr>
+                <w:color w:val="000000"/>
+              </w:rPr>
+            </w:pPr>
+            <w:r>
+              <w:rPr>
+                <w:color w:val="000000"/>
+              </w:rPr>
+              <w:t>Final report</w:t>
+            </w:r>
           </w:p>
         </w:tc>
       </w:tr>
@@ -727,7 +928,7 @@
         </w:trPr>
         <w:tc>
           <w:tcPr>
-            <w:tcW w:w="4957" w:type="dxa"/>
+            <w:tcW w:w="3539" w:type="dxa"/>
           </w:tcPr>
           <w:p>
             <w:pPr>
@@ -736,19 +937,56 @@
                 <w:spacing w:val="-1"/>
               </w:rPr>
             </w:pPr>
+            <w:r>
+              <w:rPr>
+                <w:rFonts w:ascii="Times New Roman" w:eastAsia="Times New Roman" w:hAnsi="Times New Roman" w:cs="Times New Roman"/>
+                <w:spacing w:val="-1"/>
+              </w:rPr>
+              <w:t>Karen Masuda</w:t>
+            </w:r>
           </w:p>
         </w:tc>
         <w:tc>
           <w:tcPr>
-            <w:tcW w:w="2835" w:type="dxa"/>
+            <w:tcW w:w="5812" w:type="dxa"/>
           </w:tcPr>
           <w:p>
             <w:pPr>
-              <w:rPr>
-                <w:rFonts w:ascii="Times New Roman" w:eastAsia="Times New Roman" w:hAnsi="Times New Roman" w:cs="Times New Roman"/>
-                <w:spacing w:val="-1"/>
-              </w:rPr>
-            </w:pPr>
+              <w:pStyle w:val="NormalWeb"/>
+              <w:spacing w:before="0" w:beforeAutospacing="0" w:after="0" w:afterAutospacing="0"/>
+            </w:pPr>
+            <w:r>
+              <w:rPr>
+                <w:spacing w:val="-1"/>
+              </w:rPr>
+              <w:t xml:space="preserve"> </w:t>
+            </w:r>
+            <w:r>
+              <w:rPr>
+                <w:color w:val="000000"/>
+              </w:rPr>
+              <w:t>Team member</w:t>
+            </w:r>
+          </w:p>
+          <w:p>
+            <w:pPr>
+              <w:pStyle w:val="NormalWeb"/>
+              <w:numPr>
+                <w:ilvl w:val="0"/>
+                <w:numId w:val="10"/>
+              </w:numPr>
+              <w:spacing w:before="0" w:beforeAutospacing="0" w:after="0" w:afterAutospacing="0"/>
+              <w:textAlignment w:val="baseline"/>
+              <w:rPr>
+                <w:color w:val="000000"/>
+              </w:rPr>
+            </w:pPr>
+            <w:r>
+              <w:rPr>
+                <w:color w:val="000000"/>
+              </w:rPr>
+              <w:t>Final report</w:t>
+            </w:r>
           </w:p>
         </w:tc>
       </w:tr>
@@ -758,7 +996,7 @@
         </w:trPr>
         <w:tc>
           <w:tcPr>
-            <w:tcW w:w="4957" w:type="dxa"/>
+            <w:tcW w:w="3539" w:type="dxa"/>
           </w:tcPr>
           <w:p>
             <w:pPr>
@@ -767,49 +1005,113 @@
                 <w:spacing w:val="-1"/>
               </w:rPr>
             </w:pPr>
+            <w:r>
+              <w:rPr>
+                <w:rFonts w:ascii="Times New Roman" w:eastAsia="Times New Roman" w:hAnsi="Times New Roman" w:cs="Times New Roman"/>
+                <w:spacing w:val="-1"/>
+              </w:rPr>
+              <w:t xml:space="preserve"> Joy </w:t>
+            </w:r>
+            <w:proofErr w:type="spellStart"/>
+            <w:r>
+              <w:rPr>
+                <w:rFonts w:ascii="Times New Roman" w:eastAsia="Times New Roman" w:hAnsi="Times New Roman" w:cs="Times New Roman"/>
+                <w:spacing w:val="-1"/>
+              </w:rPr>
+              <w:t>Umejiego</w:t>
+            </w:r>
+            <w:proofErr w:type="spellEnd"/>
           </w:p>
         </w:tc>
         <w:tc>
           <w:tcPr>
-            <w:tcW w:w="2835" w:type="dxa"/>
+            <w:tcW w:w="5812" w:type="dxa"/>
           </w:tcPr>
           <w:p>
             <w:pPr>
-              <w:rPr>
-                <w:rFonts w:ascii="Times New Roman" w:eastAsia="Times New Roman" w:hAnsi="Times New Roman" w:cs="Times New Roman"/>
-                <w:spacing w:val="-1"/>
-              </w:rPr>
-            </w:pPr>
-          </w:p>
-        </w:tc>
-      </w:tr>
-      <w:tr>
-        <w:tc>
-          <w:tcPr>
-            <w:tcW w:w="4957" w:type="dxa"/>
-            <w:hideMark/>
-          </w:tcPr>
-          <w:p>
-            <w:pPr>
-              <w:rPr>
-                <w:rFonts w:ascii="Times New Roman" w:eastAsia="Times New Roman" w:hAnsi="Times New Roman" w:cs="Times New Roman"/>
-                <w:spacing w:val="-1"/>
-              </w:rPr>
-            </w:pPr>
-          </w:p>
-        </w:tc>
-        <w:tc>
-          <w:tcPr>
-            <w:tcW w:w="2835" w:type="dxa"/>
-            <w:hideMark/>
-          </w:tcPr>
-          <w:p>
-            <w:pPr>
-              <w:rPr>
-                <w:rFonts w:ascii="Times New Roman" w:eastAsia="Times New Roman" w:hAnsi="Times New Roman" w:cs="Times New Roman"/>
-                <w:spacing w:val="-1"/>
-              </w:rPr>
-            </w:pPr>
+              <w:pStyle w:val="NormalWeb"/>
+              <w:spacing w:before="0" w:beforeAutospacing="0" w:after="0" w:afterAutospacing="0"/>
+            </w:pPr>
+            <w:r>
+              <w:rPr>
+                <w:spacing w:val="-1"/>
+              </w:rPr>
+              <w:t xml:space="preserve"> </w:t>
+            </w:r>
+            <w:r>
+              <w:rPr>
+                <w:color w:val="000000"/>
+              </w:rPr>
+              <w:t>Team member</w:t>
+            </w:r>
+          </w:p>
+          <w:p>
+            <w:pPr>
+              <w:pStyle w:val="NormalWeb"/>
+              <w:numPr>
+                <w:ilvl w:val="0"/>
+                <w:numId w:val="11"/>
+              </w:numPr>
+              <w:spacing w:before="0" w:beforeAutospacing="0" w:after="0" w:afterAutospacing="0"/>
+              <w:textAlignment w:val="baseline"/>
+              <w:rPr>
+                <w:color w:val="000000"/>
+              </w:rPr>
+            </w:pPr>
+            <w:r>
+              <w:rPr>
+                <w:color w:val="000000"/>
+              </w:rPr>
+              <w:t xml:space="preserve">Combine create account and </w:t>
+            </w:r>
+            <w:proofErr w:type="gramStart"/>
+            <w:r>
+              <w:rPr>
+                <w:color w:val="000000"/>
+              </w:rPr>
+              <w:t>notification</w:t>
+            </w:r>
+            <w:proofErr w:type="gramEnd"/>
+          </w:p>
+          <w:p>
+            <w:pPr>
+              <w:pStyle w:val="NormalWeb"/>
+              <w:numPr>
+                <w:ilvl w:val="0"/>
+                <w:numId w:val="11"/>
+              </w:numPr>
+              <w:spacing w:before="0" w:beforeAutospacing="0" w:after="0" w:afterAutospacing="0"/>
+              <w:textAlignment w:val="baseline"/>
+              <w:rPr>
+                <w:color w:val="000000"/>
+              </w:rPr>
+            </w:pPr>
+            <w:r>
+              <w:rPr>
+                <w:color w:val="000000"/>
+              </w:rPr>
+              <w:t>Fix comment feature on analysis page for rural areas</w:t>
+            </w:r>
+          </w:p>
+          <w:p>
+            <w:pPr>
+              <w:pStyle w:val="NormalWeb"/>
+              <w:numPr>
+                <w:ilvl w:val="0"/>
+                <w:numId w:val="11"/>
+              </w:numPr>
+              <w:spacing w:before="0" w:beforeAutospacing="0" w:after="0" w:afterAutospacing="0"/>
+              <w:textAlignment w:val="baseline"/>
+              <w:rPr>
+                <w:color w:val="000000"/>
+              </w:rPr>
+            </w:pPr>
+            <w:r>
+              <w:rPr>
+                <w:color w:val="000000"/>
+              </w:rPr>
+              <w:t>Final report</w:t>
+            </w:r>
           </w:p>
         </w:tc>
       </w:tr>
@@ -894,7 +1196,7 @@
           <w:szCs w:val="34"/>
         </w:rPr>
         <w:drawing>
-          <wp:inline distT="0" distB="0" distL="0" distR="0">
+          <wp:inline distT="0" distB="0" distL="0" distR="0" wp14:anchorId="448A80E3" wp14:editId="107F62CE">
             <wp:extent cx="185738" cy="185738"/>
             <wp:effectExtent l="0" t="0" r="5080" b="5080"/>
             <wp:docPr id="459473846" name="Picture 2" descr=":pencil2:"/>
@@ -1075,7 +1377,14 @@
                 <w:rFonts w:ascii="Times New Roman" w:eastAsia="Times New Roman" w:hAnsi="Times New Roman" w:cs="Times New Roman"/>
                 <w:spacing w:val="-1"/>
               </w:rPr>
-              <w:t>e.g., Bugs</w:t>
+              <w:t xml:space="preserve"> </w:t>
+            </w:r>
+            <w:r>
+              <w:rPr>
+                <w:rFonts w:ascii="Times New Roman" w:eastAsia="Times New Roman" w:hAnsi="Times New Roman" w:cs="Times New Roman"/>
+                <w:spacing w:val="-1"/>
+              </w:rPr>
+              <w:t>Project completion</w:t>
             </w:r>
           </w:p>
         </w:tc>
@@ -1112,24 +1421,50 @@
           </w:tcPr>
           <w:p>
             <w:pPr>
-              <w:rPr>
-                <w:rFonts w:ascii="Times New Roman" w:eastAsia="Times New Roman" w:hAnsi="Times New Roman" w:cs="Times New Roman"/>
-                <w:spacing w:val="-1"/>
-              </w:rPr>
-            </w:pPr>
-            <w:r>
-              <w:rPr>
-                <w:rFonts w:ascii="Times New Roman" w:eastAsia="Times New Roman" w:hAnsi="Times New Roman" w:cs="Times New Roman"/>
+              <w:pStyle w:val="NormalWeb"/>
+              <w:spacing w:before="0" w:beforeAutospacing="0" w:after="0" w:afterAutospacing="0"/>
+            </w:pPr>
+            <w:r>
+              <w:rPr>
                 <w:spacing w:val="-1"/>
               </w:rPr>
               <w:t>​​</w:t>
             </w:r>
             <w:r>
               <w:rPr>
-                <w:rFonts w:ascii="Times New Roman" w:eastAsia="Times New Roman" w:hAnsi="Times New Roman" w:cs="Times New Roman"/>
                 <w:spacing w:val="-1"/>
               </w:rPr>
               <w:t xml:space="preserve"> </w:t>
+            </w:r>
+            <w:r>
+              <w:rPr>
+                <w:color w:val="000000"/>
+              </w:rPr>
+              <w:t>- Database connection with graphs</w:t>
+            </w:r>
+          </w:p>
+          <w:p>
+            <w:pPr>
+              <w:pStyle w:val="NormalWeb"/>
+              <w:spacing w:before="0" w:beforeAutospacing="0" w:after="0" w:afterAutospacing="0"/>
+            </w:pPr>
+            <w:r>
+              <w:rPr>
+                <w:color w:val="000000"/>
+              </w:rPr>
+              <w:t> - Notification</w:t>
+            </w:r>
+          </w:p>
+          <w:p>
+            <w:pPr>
+              <w:pStyle w:val="NormalWeb"/>
+              <w:spacing w:before="0" w:beforeAutospacing="0" w:after="0" w:afterAutospacing="0"/>
+            </w:pPr>
+            <w:r>
+              <w:rPr>
+                <w:color w:val="000000"/>
+              </w:rPr>
+              <w:t> - Account register/login</w:t>
             </w:r>
           </w:p>
         </w:tc>
@@ -1174,6 +1509,13 @@
                 <w:spacing w:val="-1"/>
               </w:rPr>
             </w:pPr>
+            <w:r>
+              <w:rPr>
+                <w:rFonts w:ascii="Times New Roman" w:eastAsia="Times New Roman" w:hAnsi="Times New Roman" w:cs="Times New Roman"/>
+                <w:spacing w:val="-1"/>
+              </w:rPr>
+              <w:t xml:space="preserve"> - Admin function</w:t>
+            </w:r>
           </w:p>
         </w:tc>
       </w:tr>
@@ -1217,12 +1559,19 @@
                 <w:spacing w:val="-1"/>
               </w:rPr>
             </w:pPr>
+            <w:r>
+              <w:rPr>
+                <w:rFonts w:ascii="Times New Roman" w:eastAsia="Times New Roman" w:hAnsi="Times New Roman" w:cs="Times New Roman"/>
+                <w:spacing w:val="-1"/>
+              </w:rPr>
+              <w:t xml:space="preserve"> 100%</w:t>
+            </w:r>
           </w:p>
         </w:tc>
       </w:tr>
       <w:tr>
         <w:trPr>
-          <w:trHeight w:val="2235"/>
+          <w:trHeight w:val="1246"/>
         </w:trPr>
         <w:tc>
           <w:tcPr>
@@ -1265,7 +1614,7 @@
                 <w:rFonts w:ascii="Times New Roman" w:eastAsia="Times New Roman" w:hAnsi="Times New Roman" w:cs="Times New Roman"/>
                 <w:spacing w:val="-1"/>
               </w:rPr>
-              <w:t>​​</w:t>
+              <w:t>​</w:t>
             </w:r>
             <w:r>
               <w:rPr>
@@ -1273,6 +1622,29 @@
                 <w:spacing w:val="-1"/>
               </w:rPr>
               <w:t xml:space="preserve"> </w:t>
+            </w:r>
+            <w:r>
+              <w:rPr>
+                <w:rFonts w:ascii="Times New Roman" w:hAnsi="Times New Roman" w:cs="Times New Roman"/>
+                <w:color w:val="000000"/>
+              </w:rPr>
+              <w:t xml:space="preserve">Almost all done except for the </w:t>
+            </w:r>
+            <w:proofErr w:type="gramStart"/>
+            <w:r>
+              <w:rPr>
+                <w:rFonts w:ascii="Times New Roman" w:hAnsi="Times New Roman" w:cs="Times New Roman"/>
+                <w:color w:val="000000"/>
+              </w:rPr>
+              <w:t>Admin</w:t>
+            </w:r>
+            <w:proofErr w:type="gramEnd"/>
+            <w:r>
+              <w:rPr>
+                <w:rFonts w:ascii="Times New Roman" w:hAnsi="Times New Roman" w:cs="Times New Roman"/>
+                <w:color w:val="000000"/>
+              </w:rPr>
+              <w:t xml:space="preserve"> state.</w:t>
             </w:r>
           </w:p>
         </w:tc>
@@ -1390,6 +1762,13 @@
               </w:rPr>
               <w:t xml:space="preserve"> </w:t>
             </w:r>
+            <w:r>
+              <w:rPr>
+                <w:rFonts w:ascii="Times New Roman" w:eastAsia="Times New Roman" w:hAnsi="Times New Roman" w:cs="Times New Roman"/>
+                <w:spacing w:val="-1"/>
+              </w:rPr>
+              <w:t>Apr 10, 2024</w:t>
+            </w:r>
           </w:p>
         </w:tc>
       </w:tr>
@@ -1430,6 +1809,34 @@
                 <w:spacing w:val="-1"/>
               </w:rPr>
             </w:pPr>
+            <w:r>
+              <w:rPr>
+                <w:rFonts w:ascii="Times New Roman" w:eastAsia="Times New Roman" w:hAnsi="Times New Roman" w:cs="Times New Roman"/>
+                <w:spacing w:val="-1"/>
+              </w:rPr>
+              <w:t xml:space="preserve"> </w:t>
+            </w:r>
+            <w:r>
+              <w:rPr>
+                <w:rFonts w:ascii="Times New Roman" w:eastAsia="Times New Roman" w:hAnsi="Times New Roman" w:cs="Times New Roman"/>
+                <w:spacing w:val="-1"/>
+              </w:rPr>
+              <w:t>Apr 1</w:t>
+            </w:r>
+            <w:r>
+              <w:rPr>
+                <w:rFonts w:ascii="Times New Roman" w:eastAsia="Times New Roman" w:hAnsi="Times New Roman" w:cs="Times New Roman"/>
+                <w:spacing w:val="-1"/>
+              </w:rPr>
+              <w:t>2</w:t>
+            </w:r>
+            <w:r>
+              <w:rPr>
+                <w:rFonts w:ascii="Times New Roman" w:eastAsia="Times New Roman" w:hAnsi="Times New Roman" w:cs="Times New Roman"/>
+                <w:spacing w:val="-1"/>
+              </w:rPr>
+              <w:t>, 2024</w:t>
+            </w:r>
           </w:p>
         </w:tc>
       </w:tr>
@@ -1484,6 +1891,13 @@
               </w:rPr>
               <w:t xml:space="preserve"> </w:t>
             </w:r>
+            <w:r>
+              <w:rPr>
+                <w:rFonts w:ascii="Times New Roman" w:eastAsia="Times New Roman" w:hAnsi="Times New Roman" w:cs="Times New Roman"/>
+                <w:spacing w:val="-1"/>
+              </w:rPr>
+              <w:t>Final Delivery</w:t>
+            </w:r>
           </w:p>
         </w:tc>
       </w:tr>
@@ -1524,6 +1938,13 @@
                 <w:spacing w:val="-1"/>
               </w:rPr>
             </w:pPr>
+            <w:r>
+              <w:rPr>
+                <w:rFonts w:ascii="Times New Roman" w:eastAsia="Times New Roman" w:hAnsi="Times New Roman" w:cs="Times New Roman"/>
+                <w:spacing w:val="-1"/>
+              </w:rPr>
+              <w:t xml:space="preserve"> 100%</w:t>
+            </w:r>
           </w:p>
         </w:tc>
       </w:tr>
@@ -1559,11 +1980,33 @@
           </w:tcPr>
           <w:p>
             <w:pPr>
-              <w:rPr>
-                <w:rFonts w:ascii="Times New Roman" w:eastAsia="Times New Roman" w:hAnsi="Times New Roman" w:cs="Times New Roman"/>
-                <w:spacing w:val="-1"/>
-              </w:rPr>
-            </w:pPr>
+              <w:pStyle w:val="NormalWeb"/>
+              <w:spacing w:before="0" w:beforeAutospacing="0" w:after="0" w:afterAutospacing="0"/>
+            </w:pPr>
+            <w:r>
+              <w:rPr>
+                <w:spacing w:val="-1"/>
+              </w:rPr>
+              <w:t xml:space="preserve"> </w:t>
+            </w:r>
+            <w:r>
+              <w:rPr>
+                <w:color w:val="000000"/>
+              </w:rPr>
+              <w:t>- Admin function</w:t>
+            </w:r>
+          </w:p>
+          <w:p>
+            <w:pPr>
+              <w:pStyle w:val="NormalWeb"/>
+              <w:spacing w:before="0" w:beforeAutospacing="0" w:after="0" w:afterAutospacing="0"/>
+            </w:pPr>
+            <w:r>
+              <w:rPr>
+                <w:color w:val="000000"/>
+              </w:rPr>
+              <w:t> - Final report &amp; delivery</w:t>
+            </w:r>
           </w:p>
         </w:tc>
       </w:tr>
@@ -1599,86 +2042,97 @@
           </w:tcPr>
           <w:p>
             <w:pPr>
-              <w:rPr>
-                <w:rFonts w:ascii="Times New Roman" w:eastAsia="Times New Roman" w:hAnsi="Times New Roman" w:cs="Times New Roman"/>
-                <w:spacing w:val="-1"/>
-              </w:rPr>
-            </w:pPr>
-            <w:r>
-              <w:rPr>
-                <w:rFonts w:ascii="Times New Roman" w:eastAsia="Times New Roman" w:hAnsi="Times New Roman" w:cs="Times New Roman"/>
-                <w:spacing w:val="-1"/>
-              </w:rPr>
-              <w:t xml:space="preserve"> Member 1</w:t>
-            </w:r>
-          </w:p>
-          <w:p>
-            <w:pPr>
-              <w:rPr>
-                <w:rFonts w:ascii="Times New Roman" w:eastAsia="Times New Roman" w:hAnsi="Times New Roman" w:cs="Times New Roman"/>
-                <w:spacing w:val="-1"/>
-              </w:rPr>
-            </w:pPr>
-            <w:r>
-              <w:rPr>
-                <w:rFonts w:ascii="Times New Roman" w:eastAsia="Times New Roman" w:hAnsi="Times New Roman" w:cs="Times New Roman"/>
-                <w:spacing w:val="-1"/>
-              </w:rPr>
-              <w:t xml:space="preserve"> Member 2</w:t>
-            </w:r>
-          </w:p>
-          <w:p>
-            <w:pPr>
-              <w:rPr>
-                <w:rFonts w:ascii="Times New Roman" w:eastAsia="Times New Roman" w:hAnsi="Times New Roman" w:cs="Times New Roman"/>
-                <w:spacing w:val="-1"/>
-              </w:rPr>
-            </w:pPr>
-            <w:r>
-              <w:rPr>
-                <w:rFonts w:ascii="Times New Roman" w:eastAsia="Times New Roman" w:hAnsi="Times New Roman" w:cs="Times New Roman"/>
-                <w:spacing w:val="-1"/>
-              </w:rPr>
-              <w:t xml:space="preserve"> Member 3</w:t>
-            </w:r>
-          </w:p>
-          <w:p>
-            <w:pPr>
-              <w:rPr>
-                <w:rFonts w:ascii="Times New Roman" w:eastAsia="Times New Roman" w:hAnsi="Times New Roman" w:cs="Times New Roman"/>
-                <w:spacing w:val="-1"/>
-              </w:rPr>
-            </w:pPr>
-            <w:r>
-              <w:rPr>
-                <w:rFonts w:ascii="Times New Roman" w:eastAsia="Times New Roman" w:hAnsi="Times New Roman" w:cs="Times New Roman"/>
-                <w:spacing w:val="-1"/>
-              </w:rPr>
-              <w:t xml:space="preserve"> Member 4</w:t>
-            </w:r>
-          </w:p>
-          <w:p>
-            <w:pPr>
-              <w:rPr>
-                <w:rFonts w:ascii="Times New Roman" w:eastAsia="Times New Roman" w:hAnsi="Times New Roman" w:cs="Times New Roman"/>
-                <w:spacing w:val="-1"/>
-              </w:rPr>
-            </w:pPr>
-            <w:r>
-              <w:rPr>
-                <w:rFonts w:ascii="Times New Roman" w:eastAsia="Times New Roman" w:hAnsi="Times New Roman" w:cs="Times New Roman"/>
-                <w:spacing w:val="-1"/>
-              </w:rPr>
-              <w:t xml:space="preserve"> Member 5</w:t>
-            </w:r>
-          </w:p>
-          <w:p>
-            <w:pPr>
-              <w:rPr>
-                <w:rFonts w:ascii="Times New Roman" w:eastAsia="Times New Roman" w:hAnsi="Times New Roman" w:cs="Times New Roman"/>
-                <w:spacing w:val="-1"/>
-              </w:rPr>
-            </w:pPr>
+              <w:pStyle w:val="NormalWeb"/>
+              <w:spacing w:before="0" w:beforeAutospacing="0" w:after="0" w:afterAutospacing="0"/>
+            </w:pPr>
+            <w:r>
+              <w:rPr>
+                <w:spacing w:val="-1"/>
+              </w:rPr>
+              <w:t xml:space="preserve"> </w:t>
+            </w:r>
+            <w:r>
+              <w:rPr>
+                <w:color w:val="000000"/>
+              </w:rPr>
+              <w:t>Taii Hirano: 100%</w:t>
+            </w:r>
+          </w:p>
+          <w:p>
+            <w:pPr>
+              <w:pStyle w:val="NormalWeb"/>
+              <w:spacing w:before="0" w:beforeAutospacing="0" w:after="0" w:afterAutospacing="0"/>
+            </w:pPr>
+            <w:r>
+              <w:rPr>
+                <w:color w:val="000000"/>
+              </w:rPr>
+              <w:t> Leo Kaiya: 100%</w:t>
+            </w:r>
+          </w:p>
+          <w:p>
+            <w:pPr>
+              <w:pStyle w:val="NormalWeb"/>
+              <w:spacing w:before="0" w:beforeAutospacing="0" w:after="0" w:afterAutospacing="0"/>
+            </w:pPr>
+            <w:r>
+              <w:rPr>
+                <w:color w:val="000000"/>
+              </w:rPr>
+              <w:t xml:space="preserve"> Putri </w:t>
+            </w:r>
+            <w:proofErr w:type="spellStart"/>
+            <w:r>
+              <w:rPr>
+                <w:color w:val="000000"/>
+              </w:rPr>
+              <w:t>Leksono</w:t>
+            </w:r>
+            <w:proofErr w:type="spellEnd"/>
+            <w:r>
+              <w:rPr>
+                <w:color w:val="000000"/>
+              </w:rPr>
+              <w:t>: 100%</w:t>
+            </w:r>
+          </w:p>
+          <w:p>
+            <w:pPr>
+              <w:pStyle w:val="NormalWeb"/>
+              <w:spacing w:before="0" w:beforeAutospacing="0" w:after="0" w:afterAutospacing="0"/>
+            </w:pPr>
+            <w:r>
+              <w:rPr>
+                <w:color w:val="000000"/>
+              </w:rPr>
+              <w:t> Karen Masuda: 100%</w:t>
+            </w:r>
+          </w:p>
+          <w:p>
+            <w:pPr>
+              <w:pStyle w:val="NormalWeb"/>
+              <w:spacing w:before="0" w:beforeAutospacing="0" w:after="0" w:afterAutospacing="0"/>
+            </w:pPr>
+            <w:r>
+              <w:rPr>
+                <w:color w:val="000000"/>
+              </w:rPr>
+              <w:t xml:space="preserve"> Joy </w:t>
+            </w:r>
+            <w:proofErr w:type="spellStart"/>
+            <w:r>
+              <w:rPr>
+                <w:color w:val="000000"/>
+              </w:rPr>
+              <w:t>Umejiego</w:t>
+            </w:r>
+            <w:proofErr w:type="spellEnd"/>
+            <w:r>
+              <w:rPr>
+                <w:color w:val="000000"/>
+              </w:rPr>
+              <w:t xml:space="preserve">: 100% </w:t>
+            </w:r>
           </w:p>
         </w:tc>
       </w:tr>
@@ -1729,6 +2183,13 @@
                 <w:spacing w:val="-1"/>
               </w:rPr>
             </w:pPr>
+            <w:r>
+              <w:rPr>
+                <w:rFonts w:ascii="Times New Roman" w:eastAsia="Times New Roman" w:hAnsi="Times New Roman" w:cs="Times New Roman"/>
+                <w:spacing w:val="-1"/>
+              </w:rPr>
+              <w:t xml:space="preserve"> No potential risks.</w:t>
+            </w:r>
           </w:p>
         </w:tc>
       </w:tr>
@@ -1779,6 +2240,13 @@
                 <w:spacing w:val="-1"/>
               </w:rPr>
             </w:pPr>
+            <w:r>
+              <w:rPr>
+                <w:rFonts w:ascii="Times New Roman" w:eastAsia="Times New Roman" w:hAnsi="Times New Roman" w:cs="Times New Roman"/>
+                <w:spacing w:val="-1"/>
+              </w:rPr>
+              <w:t xml:space="preserve"> No mitigations.</w:t>
+            </w:r>
           </w:p>
         </w:tc>
       </w:tr>
@@ -1853,7 +2321,7 @@
           <w:szCs w:val="34"/>
         </w:rPr>
         <w:drawing>
-          <wp:inline distT="0" distB="0" distL="0" distR="0">
+          <wp:inline distT="0" distB="0" distL="0" distR="0" wp14:anchorId="01FE2041" wp14:editId="0D27FF8F">
             <wp:extent cx="178594" cy="178594"/>
             <wp:effectExtent l="0" t="0" r="0" b="0"/>
             <wp:docPr id="306956271" name="Picture 1" descr=":books:"/>
@@ -1926,27 +2394,201 @@
     </w:p>
     <w:p>
       <w:pPr>
+        <w:pStyle w:val="NormalWeb"/>
         <w:numPr>
           <w:ilvl w:val="0"/>
           <w:numId w:val="5"/>
         </w:numPr>
-        <w:rPr>
-          <w:rFonts w:ascii="Times New Roman" w:eastAsia="Times New Roman" w:hAnsi="Times New Roman" w:cs="Times New Roman"/>
-          <w:spacing w:val="-1"/>
-        </w:rPr>
-      </w:pPr>
+        <w:spacing w:before="0" w:beforeAutospacing="0" w:after="0" w:afterAutospacing="0"/>
+        <w:textAlignment w:val="baseline"/>
+        <w:rPr>
+          <w:color w:val="000000"/>
+        </w:rPr>
+      </w:pPr>
+      <w:r>
+        <w:rPr>
+          <w:color w:val="000000"/>
+        </w:rPr>
+        <w:t xml:space="preserve">Dataset: </w:t>
+      </w:r>
+      <w:hyperlink r:id="rId11" w:history="1">
+        <w:r>
+          <w:rPr>
+            <w:rStyle w:val="Hyperlink"/>
+            <w:color w:val="1155CC"/>
+          </w:rPr>
+          <w:t>https://www.kaggle.com/datasets/alpacanonymous/us-pollution-20002021</w:t>
+        </w:r>
+      </w:hyperlink>
     </w:p>
     <w:p>
       <w:pPr>
+        <w:pStyle w:val="NormalWeb"/>
         <w:numPr>
           <w:ilvl w:val="0"/>
           <w:numId w:val="5"/>
         </w:numPr>
+        <w:spacing w:before="0" w:beforeAutospacing="0" w:after="0" w:afterAutospacing="0"/>
+        <w:textAlignment w:val="baseline"/>
+        <w:rPr>
+          <w:color w:val="000000"/>
+        </w:rPr>
+      </w:pPr>
+      <w:r>
+        <w:rPr>
+          <w:color w:val="000000"/>
+        </w:rPr>
+        <w:t xml:space="preserve">Use case diagram: </w:t>
+      </w:r>
+      <w:hyperlink r:id="rId12" w:history="1">
+        <w:r>
+          <w:rPr>
+            <w:rStyle w:val="Hyperlink"/>
+            <w:color w:val="1155CC"/>
+          </w:rPr>
+          <w:t>https://lucid.app/lucidchart/invitations/accept/inv_04a687d3-1334-4702-bc40-d94ee71bdb13</w:t>
+        </w:r>
+      </w:hyperlink>
+      <w:r>
+        <w:rPr>
+          <w:color w:val="000000"/>
+        </w:rPr>
+        <w:t>  </w:t>
+      </w:r>
+    </w:p>
+    <w:p>
+      <w:pPr>
+        <w:pStyle w:val="NormalWeb"/>
+        <w:numPr>
+          <w:ilvl w:val="0"/>
+          <w:numId w:val="5"/>
+        </w:numPr>
+        <w:spacing w:before="0" w:beforeAutospacing="0" w:after="0" w:afterAutospacing="0"/>
+        <w:textAlignment w:val="baseline"/>
+        <w:rPr>
+          <w:color w:val="000000"/>
+        </w:rPr>
+      </w:pPr>
+      <w:r>
+        <w:rPr>
+          <w:color w:val="000000"/>
+        </w:rPr>
+        <w:t xml:space="preserve">Pollution UML diagram: </w:t>
+      </w:r>
+      <w:hyperlink r:id="rId13" w:history="1">
+        <w:r>
+          <w:rPr>
+            <w:rStyle w:val="Hyperlink"/>
+            <w:color w:val="1155CC"/>
+          </w:rPr>
+          <w:t>https://lucid.app/lucidchart/invitations/accept/inv_711b81a2-ab4e-4124-8685-41dd0baf8bea</w:t>
+        </w:r>
+      </w:hyperlink>
+      <w:r>
+        <w:rPr>
+          <w:color w:val="000000"/>
+        </w:rPr>
+        <w:t> </w:t>
+      </w:r>
+    </w:p>
+    <w:p>
+      <w:pPr>
+        <w:pStyle w:val="NormalWeb"/>
+        <w:numPr>
+          <w:ilvl w:val="0"/>
+          <w:numId w:val="5"/>
+        </w:numPr>
+        <w:spacing w:before="0" w:beforeAutospacing="0" w:after="0" w:afterAutospacing="0"/>
+        <w:textAlignment w:val="baseline"/>
+        <w:rPr>
+          <w:color w:val="000000"/>
+        </w:rPr>
+      </w:pPr>
+      <w:r>
+        <w:rPr>
+          <w:color w:val="000000"/>
+        </w:rPr>
+        <w:t xml:space="preserve">Data flowchart: </w:t>
+      </w:r>
+      <w:hyperlink r:id="rId14" w:history="1">
+        <w:r>
+          <w:rPr>
+            <w:rStyle w:val="Hyperlink"/>
+            <w:color w:val="1155CC"/>
+          </w:rPr>
+          <w:t>https://lucid.app/lucidchart/invitations/accept/inv_8bbd4712-4295-4f75-aa81-8ea90bf8ae00</w:t>
+        </w:r>
+      </w:hyperlink>
+      <w:r>
+        <w:rPr>
+          <w:color w:val="000000"/>
+        </w:rPr>
+        <w:t> </w:t>
+      </w:r>
+    </w:p>
+    <w:p>
+      <w:pPr>
+        <w:pStyle w:val="NormalWeb"/>
+        <w:numPr>
+          <w:ilvl w:val="0"/>
+          <w:numId w:val="5"/>
+        </w:numPr>
+        <w:spacing w:before="0" w:beforeAutospacing="0" w:after="0" w:afterAutospacing="0"/>
+        <w:textAlignment w:val="baseline"/>
+        <w:rPr>
+          <w:color w:val="000000"/>
+        </w:rPr>
+      </w:pPr>
+      <w:r>
+        <w:rPr>
+          <w:color w:val="000000"/>
+        </w:rPr>
+        <w:t xml:space="preserve">Sequence diagram 1: </w:t>
+      </w:r>
+      <w:hyperlink r:id="rId15" w:history="1">
+        <w:r>
+          <w:rPr>
+            <w:rStyle w:val="Hyperlink"/>
+            <w:color w:val="1155CC"/>
+          </w:rPr>
+          <w:t>https://lucid.app/lucidchart/invitations/accept/inv_a4a554b9-671f-4951-a941-8f950955d0c0</w:t>
+        </w:r>
+      </w:hyperlink>
+      <w:r>
+        <w:rPr>
+          <w:color w:val="000000"/>
+        </w:rPr>
+        <w:t> </w:t>
+      </w:r>
+    </w:p>
+    <w:p>
+      <w:pPr>
+        <w:numPr>
+          <w:ilvl w:val="0"/>
+          <w:numId w:val="5"/>
+        </w:numPr>
         <w:rPr>
           <w:rFonts w:ascii="Times New Roman" w:eastAsia="Times New Roman" w:hAnsi="Times New Roman" w:cs="Times New Roman"/>
           <w:spacing w:val="-1"/>
         </w:rPr>
       </w:pPr>
+      <w:r>
+        <w:rPr>
+          <w:rFonts w:ascii="Times New Roman" w:hAnsi="Times New Roman" w:cs="Times New Roman"/>
+          <w:color w:val="000000"/>
+        </w:rPr>
+        <w:t xml:space="preserve">Sequence diagram 2: </w:t>
+      </w:r>
+      <w:hyperlink r:id="rId16" w:history="1">
+        <w:r>
+          <w:rPr>
+            <w:rStyle w:val="Hyperlink"/>
+            <w:rFonts w:ascii="Times New Roman" w:hAnsi="Times New Roman" w:cs="Times New Roman"/>
+            <w:color w:val="1155CC"/>
+          </w:rPr>
+          <w:t>https://lucid.app/lucidchart/invitations/accept/inv_92226d36-61ab-4ef1-b9ef-c2046addc978</w:t>
+        </w:r>
+      </w:hyperlink>
     </w:p>
     <w:p>
       <w:pPr>
@@ -2120,6 +2762,155 @@
     </w:lvl>
   </w:abstractNum>
   <w:abstractNum w:abstractNumId="1" w15:restartNumberingAfterBreak="0">
+    <w:nsid w:val="04294489"/>
+    <w:multiLevelType w:val="multilevel"/>
+    <w:tmpl w:val="FA52B85C"/>
+    <w:lvl w:ilvl="0">
+      <w:start w:val="1"/>
+      <w:numFmt w:val="bullet"/>
+      <w:lvlText w:val=""/>
+      <w:lvlJc w:val="left"/>
+      <w:pPr>
+        <w:tabs>
+          <w:tab w:val="num" w:pos="720"/>
+        </w:tabs>
+        <w:ind w:left="720" w:hanging="360"/>
+      </w:pPr>
+      <w:rPr>
+        <w:rFonts w:ascii="Symbol" w:hAnsi="Symbol" w:hint="default"/>
+        <w:sz w:val="20"/>
+      </w:rPr>
+    </w:lvl>
+    <w:lvl w:ilvl="1" w:tentative="1">
+      <w:start w:val="1"/>
+      <w:numFmt w:val="bullet"/>
+      <w:lvlText w:val="o"/>
+      <w:lvlJc w:val="left"/>
+      <w:pPr>
+        <w:tabs>
+          <w:tab w:val="num" w:pos="1440"/>
+        </w:tabs>
+        <w:ind w:left="1440" w:hanging="360"/>
+      </w:pPr>
+      <w:rPr>
+        <w:rFonts w:ascii="Courier New" w:hAnsi="Courier New" w:hint="default"/>
+        <w:sz w:val="20"/>
+      </w:rPr>
+    </w:lvl>
+    <w:lvl w:ilvl="2" w:tentative="1">
+      <w:start w:val="1"/>
+      <w:numFmt w:val="bullet"/>
+      <w:lvlText w:val=""/>
+      <w:lvlJc w:val="left"/>
+      <w:pPr>
+        <w:tabs>
+          <w:tab w:val="num" w:pos="2160"/>
+        </w:tabs>
+        <w:ind w:left="2160" w:hanging="360"/>
+      </w:pPr>
+      <w:rPr>
+        <w:rFonts w:ascii="Wingdings" w:hAnsi="Wingdings" w:hint="default"/>
+        <w:sz w:val="20"/>
+      </w:rPr>
+    </w:lvl>
+    <w:lvl w:ilvl="3" w:tentative="1">
+      <w:start w:val="1"/>
+      <w:numFmt w:val="bullet"/>
+      <w:lvlText w:val=""/>
+      <w:lvlJc w:val="left"/>
+      <w:pPr>
+        <w:tabs>
+          <w:tab w:val="num" w:pos="2880"/>
+        </w:tabs>
+        <w:ind w:left="2880" w:hanging="360"/>
+      </w:pPr>
+      <w:rPr>
+        <w:rFonts w:ascii="Wingdings" w:hAnsi="Wingdings" w:hint="default"/>
+        <w:sz w:val="20"/>
+      </w:rPr>
+    </w:lvl>
+    <w:lvl w:ilvl="4" w:tentative="1">
+      <w:start w:val="1"/>
+      <w:numFmt w:val="bullet"/>
+      <w:lvlText w:val=""/>
+      <w:lvlJc w:val="left"/>
+      <w:pPr>
+        <w:tabs>
+          <w:tab w:val="num" w:pos="3600"/>
+        </w:tabs>
+        <w:ind w:left="3600" w:hanging="360"/>
+      </w:pPr>
+      <w:rPr>
+        <w:rFonts w:ascii="Wingdings" w:hAnsi="Wingdings" w:hint="default"/>
+        <w:sz w:val="20"/>
+      </w:rPr>
+    </w:lvl>
+    <w:lvl w:ilvl="5" w:tentative="1">
+      <w:start w:val="1"/>
+      <w:numFmt w:val="bullet"/>
+      <w:lvlText w:val=""/>
+      <w:lvlJc w:val="left"/>
+      <w:pPr>
+        <w:tabs>
+          <w:tab w:val="num" w:pos="4320"/>
+        </w:tabs>
+        <w:ind w:left="4320" w:hanging="360"/>
+      </w:pPr>
+      <w:rPr>
+        <w:rFonts w:ascii="Wingdings" w:hAnsi="Wingdings" w:hint="default"/>
+        <w:sz w:val="20"/>
+      </w:rPr>
+    </w:lvl>
+    <w:lvl w:ilvl="6" w:tentative="1">
+      <w:start w:val="1"/>
+      <w:numFmt w:val="bullet"/>
+      <w:lvlText w:val=""/>
+      <w:lvlJc w:val="left"/>
+      <w:pPr>
+        <w:tabs>
+          <w:tab w:val="num" w:pos="5040"/>
+        </w:tabs>
+        <w:ind w:left="5040" w:hanging="360"/>
+      </w:pPr>
+      <w:rPr>
+        <w:rFonts w:ascii="Wingdings" w:hAnsi="Wingdings" w:hint="default"/>
+        <w:sz w:val="20"/>
+      </w:rPr>
+    </w:lvl>
+    <w:lvl w:ilvl="7" w:tentative="1">
+      <w:start w:val="1"/>
+      <w:numFmt w:val="bullet"/>
+      <w:lvlText w:val=""/>
+      <w:lvlJc w:val="left"/>
+      <w:pPr>
+        <w:tabs>
+          <w:tab w:val="num" w:pos="5760"/>
+        </w:tabs>
+        <w:ind w:left="5760" w:hanging="360"/>
+      </w:pPr>
+      <w:rPr>
+        <w:rFonts w:ascii="Wingdings" w:hAnsi="Wingdings" w:hint="default"/>
+        <w:sz w:val="20"/>
+      </w:rPr>
+    </w:lvl>
+    <w:lvl w:ilvl="8" w:tentative="1">
+      <w:start w:val="1"/>
+      <w:numFmt w:val="bullet"/>
+      <w:lvlText w:val=""/>
+      <w:lvlJc w:val="left"/>
+      <w:pPr>
+        <w:tabs>
+          <w:tab w:val="num" w:pos="6480"/>
+        </w:tabs>
+        <w:ind w:left="6480" w:hanging="360"/>
+      </w:pPr>
+      <w:rPr>
+        <w:rFonts w:ascii="Wingdings" w:hAnsi="Wingdings" w:hint="default"/>
+        <w:sz w:val="20"/>
+      </w:rPr>
+    </w:lvl>
+  </w:abstractNum>
+  <w:abstractNum w:abstractNumId="2" w15:restartNumberingAfterBreak="0">
     <w:nsid w:val="14006A03"/>
     <w:multiLevelType w:val="multilevel"/>
     <w:tmpl w:val="8A74FA08"/>
@@ -2268,7 +3059,7 @@
       </w:rPr>
     </w:lvl>
   </w:abstractNum>
-  <w:abstractNum w:abstractNumId="2" w15:restartNumberingAfterBreak="0">
+  <w:abstractNum w:abstractNumId="3" w15:restartNumberingAfterBreak="0">
     <w:nsid w:val="18187F51"/>
     <w:multiLevelType w:val="multilevel"/>
     <w:tmpl w:val="4E92CA76"/>
@@ -2417,7 +3208,7 @@
       </w:rPr>
     </w:lvl>
   </w:abstractNum>
-  <w:abstractNum w:abstractNumId="3" w15:restartNumberingAfterBreak="0">
+  <w:abstractNum w:abstractNumId="4" w15:restartNumberingAfterBreak="0">
     <w:nsid w:val="19784B3A"/>
     <w:multiLevelType w:val="multilevel"/>
     <w:tmpl w:val="8786C098"/>
@@ -2530,7 +3321,7 @@
       </w:pPr>
     </w:lvl>
   </w:abstractNum>
-  <w:abstractNum w:abstractNumId="4" w15:restartNumberingAfterBreak="0">
+  <w:abstractNum w:abstractNumId="5" w15:restartNumberingAfterBreak="0">
     <w:nsid w:val="1DDD60C5"/>
     <w:multiLevelType w:val="multilevel"/>
     <w:tmpl w:val="7F044366"/>
@@ -2679,7 +3470,603 @@
       </w:rPr>
     </w:lvl>
   </w:abstractNum>
-  <w:abstractNum w:abstractNumId="5" w15:restartNumberingAfterBreak="0">
+  <w:abstractNum w:abstractNumId="6" w15:restartNumberingAfterBreak="0">
+    <w:nsid w:val="31C92134"/>
+    <w:multiLevelType w:val="multilevel"/>
+    <w:tmpl w:val="02524ABC"/>
+    <w:lvl w:ilvl="0">
+      <w:start w:val="1"/>
+      <w:numFmt w:val="bullet"/>
+      <w:lvlText w:val=""/>
+      <w:lvlJc w:val="left"/>
+      <w:pPr>
+        <w:tabs>
+          <w:tab w:val="num" w:pos="720"/>
+        </w:tabs>
+        <w:ind w:left="720" w:hanging="360"/>
+      </w:pPr>
+      <w:rPr>
+        <w:rFonts w:ascii="Symbol" w:hAnsi="Symbol" w:hint="default"/>
+        <w:sz w:val="20"/>
+      </w:rPr>
+    </w:lvl>
+    <w:lvl w:ilvl="1" w:tentative="1">
+      <w:start w:val="1"/>
+      <w:numFmt w:val="bullet"/>
+      <w:lvlText w:val="o"/>
+      <w:lvlJc w:val="left"/>
+      <w:pPr>
+        <w:tabs>
+          <w:tab w:val="num" w:pos="1440"/>
+        </w:tabs>
+        <w:ind w:left="1440" w:hanging="360"/>
+      </w:pPr>
+      <w:rPr>
+        <w:rFonts w:ascii="Courier New" w:hAnsi="Courier New" w:hint="default"/>
+        <w:sz w:val="20"/>
+      </w:rPr>
+    </w:lvl>
+    <w:lvl w:ilvl="2" w:tentative="1">
+      <w:start w:val="1"/>
+      <w:numFmt w:val="bullet"/>
+      <w:lvlText w:val=""/>
+      <w:lvlJc w:val="left"/>
+      <w:pPr>
+        <w:tabs>
+          <w:tab w:val="num" w:pos="2160"/>
+        </w:tabs>
+        <w:ind w:left="2160" w:hanging="360"/>
+      </w:pPr>
+      <w:rPr>
+        <w:rFonts w:ascii="Wingdings" w:hAnsi="Wingdings" w:hint="default"/>
+        <w:sz w:val="20"/>
+      </w:rPr>
+    </w:lvl>
+    <w:lvl w:ilvl="3" w:tentative="1">
+      <w:start w:val="1"/>
+      <w:numFmt w:val="bullet"/>
+      <w:lvlText w:val=""/>
+      <w:lvlJc w:val="left"/>
+      <w:pPr>
+        <w:tabs>
+          <w:tab w:val="num" w:pos="2880"/>
+        </w:tabs>
+        <w:ind w:left="2880" w:hanging="360"/>
+      </w:pPr>
+      <w:rPr>
+        <w:rFonts w:ascii="Wingdings" w:hAnsi="Wingdings" w:hint="default"/>
+        <w:sz w:val="20"/>
+      </w:rPr>
+    </w:lvl>
+    <w:lvl w:ilvl="4" w:tentative="1">
+      <w:start w:val="1"/>
+      <w:numFmt w:val="bullet"/>
+      <w:lvlText w:val=""/>
+      <w:lvlJc w:val="left"/>
+      <w:pPr>
+        <w:tabs>
+          <w:tab w:val="num" w:pos="3600"/>
+        </w:tabs>
+        <w:ind w:left="3600" w:hanging="360"/>
+      </w:pPr>
+      <w:rPr>
+        <w:rFonts w:ascii="Wingdings" w:hAnsi="Wingdings" w:hint="default"/>
+        <w:sz w:val="20"/>
+      </w:rPr>
+    </w:lvl>
+    <w:lvl w:ilvl="5" w:tentative="1">
+      <w:start w:val="1"/>
+      <w:numFmt w:val="bullet"/>
+      <w:lvlText w:val=""/>
+      <w:lvlJc w:val="left"/>
+      <w:pPr>
+        <w:tabs>
+          <w:tab w:val="num" w:pos="4320"/>
+        </w:tabs>
+        <w:ind w:left="4320" w:hanging="360"/>
+      </w:pPr>
+      <w:rPr>
+        <w:rFonts w:ascii="Wingdings" w:hAnsi="Wingdings" w:hint="default"/>
+        <w:sz w:val="20"/>
+      </w:rPr>
+    </w:lvl>
+    <w:lvl w:ilvl="6" w:tentative="1">
+      <w:start w:val="1"/>
+      <w:numFmt w:val="bullet"/>
+      <w:lvlText w:val=""/>
+      <w:lvlJc w:val="left"/>
+      <w:pPr>
+        <w:tabs>
+          <w:tab w:val="num" w:pos="5040"/>
+        </w:tabs>
+        <w:ind w:left="5040" w:hanging="360"/>
+      </w:pPr>
+      <w:rPr>
+        <w:rFonts w:ascii="Wingdings" w:hAnsi="Wingdings" w:hint="default"/>
+        <w:sz w:val="20"/>
+      </w:rPr>
+    </w:lvl>
+    <w:lvl w:ilvl="7" w:tentative="1">
+      <w:start w:val="1"/>
+      <w:numFmt w:val="bullet"/>
+      <w:lvlText w:val=""/>
+      <w:lvlJc w:val="left"/>
+      <w:pPr>
+        <w:tabs>
+          <w:tab w:val="num" w:pos="5760"/>
+        </w:tabs>
+        <w:ind w:left="5760" w:hanging="360"/>
+      </w:pPr>
+      <w:rPr>
+        <w:rFonts w:ascii="Wingdings" w:hAnsi="Wingdings" w:hint="default"/>
+        <w:sz w:val="20"/>
+      </w:rPr>
+    </w:lvl>
+    <w:lvl w:ilvl="8" w:tentative="1">
+      <w:start w:val="1"/>
+      <w:numFmt w:val="bullet"/>
+      <w:lvlText w:val=""/>
+      <w:lvlJc w:val="left"/>
+      <w:pPr>
+        <w:tabs>
+          <w:tab w:val="num" w:pos="6480"/>
+        </w:tabs>
+        <w:ind w:left="6480" w:hanging="360"/>
+      </w:pPr>
+      <w:rPr>
+        <w:rFonts w:ascii="Wingdings" w:hAnsi="Wingdings" w:hint="default"/>
+        <w:sz w:val="20"/>
+      </w:rPr>
+    </w:lvl>
+  </w:abstractNum>
+  <w:abstractNum w:abstractNumId="7" w15:restartNumberingAfterBreak="0">
+    <w:nsid w:val="5F754E51"/>
+    <w:multiLevelType w:val="multilevel"/>
+    <w:tmpl w:val="93909936"/>
+    <w:lvl w:ilvl="0">
+      <w:start w:val="1"/>
+      <w:numFmt w:val="bullet"/>
+      <w:lvlText w:val=""/>
+      <w:lvlJc w:val="left"/>
+      <w:pPr>
+        <w:tabs>
+          <w:tab w:val="num" w:pos="720"/>
+        </w:tabs>
+        <w:ind w:left="720" w:hanging="360"/>
+      </w:pPr>
+      <w:rPr>
+        <w:rFonts w:ascii="Symbol" w:hAnsi="Symbol" w:hint="default"/>
+        <w:sz w:val="20"/>
+      </w:rPr>
+    </w:lvl>
+    <w:lvl w:ilvl="1" w:tentative="1">
+      <w:start w:val="1"/>
+      <w:numFmt w:val="bullet"/>
+      <w:lvlText w:val="o"/>
+      <w:lvlJc w:val="left"/>
+      <w:pPr>
+        <w:tabs>
+          <w:tab w:val="num" w:pos="1440"/>
+        </w:tabs>
+        <w:ind w:left="1440" w:hanging="360"/>
+      </w:pPr>
+      <w:rPr>
+        <w:rFonts w:ascii="Courier New" w:hAnsi="Courier New" w:hint="default"/>
+        <w:sz w:val="20"/>
+      </w:rPr>
+    </w:lvl>
+    <w:lvl w:ilvl="2" w:tentative="1">
+      <w:start w:val="1"/>
+      <w:numFmt w:val="bullet"/>
+      <w:lvlText w:val=""/>
+      <w:lvlJc w:val="left"/>
+      <w:pPr>
+        <w:tabs>
+          <w:tab w:val="num" w:pos="2160"/>
+        </w:tabs>
+        <w:ind w:left="2160" w:hanging="360"/>
+      </w:pPr>
+      <w:rPr>
+        <w:rFonts w:ascii="Wingdings" w:hAnsi="Wingdings" w:hint="default"/>
+        <w:sz w:val="20"/>
+      </w:rPr>
+    </w:lvl>
+    <w:lvl w:ilvl="3" w:tentative="1">
+      <w:start w:val="1"/>
+      <w:numFmt w:val="bullet"/>
+      <w:lvlText w:val=""/>
+      <w:lvlJc w:val="left"/>
+      <w:pPr>
+        <w:tabs>
+          <w:tab w:val="num" w:pos="2880"/>
+        </w:tabs>
+        <w:ind w:left="2880" w:hanging="360"/>
+      </w:pPr>
+      <w:rPr>
+        <w:rFonts w:ascii="Wingdings" w:hAnsi="Wingdings" w:hint="default"/>
+        <w:sz w:val="20"/>
+      </w:rPr>
+    </w:lvl>
+    <w:lvl w:ilvl="4" w:tentative="1">
+      <w:start w:val="1"/>
+      <w:numFmt w:val="bullet"/>
+      <w:lvlText w:val=""/>
+      <w:lvlJc w:val="left"/>
+      <w:pPr>
+        <w:tabs>
+          <w:tab w:val="num" w:pos="3600"/>
+        </w:tabs>
+        <w:ind w:left="3600" w:hanging="360"/>
+      </w:pPr>
+      <w:rPr>
+        <w:rFonts w:ascii="Wingdings" w:hAnsi="Wingdings" w:hint="default"/>
+        <w:sz w:val="20"/>
+      </w:rPr>
+    </w:lvl>
+    <w:lvl w:ilvl="5" w:tentative="1">
+      <w:start w:val="1"/>
+      <w:numFmt w:val="bullet"/>
+      <w:lvlText w:val=""/>
+      <w:lvlJc w:val="left"/>
+      <w:pPr>
+        <w:tabs>
+          <w:tab w:val="num" w:pos="4320"/>
+        </w:tabs>
+        <w:ind w:left="4320" w:hanging="360"/>
+      </w:pPr>
+      <w:rPr>
+        <w:rFonts w:ascii="Wingdings" w:hAnsi="Wingdings" w:hint="default"/>
+        <w:sz w:val="20"/>
+      </w:rPr>
+    </w:lvl>
+    <w:lvl w:ilvl="6" w:tentative="1">
+      <w:start w:val="1"/>
+      <w:numFmt w:val="bullet"/>
+      <w:lvlText w:val=""/>
+      <w:lvlJc w:val="left"/>
+      <w:pPr>
+        <w:tabs>
+          <w:tab w:val="num" w:pos="5040"/>
+        </w:tabs>
+        <w:ind w:left="5040" w:hanging="360"/>
+      </w:pPr>
+      <w:rPr>
+        <w:rFonts w:ascii="Wingdings" w:hAnsi="Wingdings" w:hint="default"/>
+        <w:sz w:val="20"/>
+      </w:rPr>
+    </w:lvl>
+    <w:lvl w:ilvl="7" w:tentative="1">
+      <w:start w:val="1"/>
+      <w:numFmt w:val="bullet"/>
+      <w:lvlText w:val=""/>
+      <w:lvlJc w:val="left"/>
+      <w:pPr>
+        <w:tabs>
+          <w:tab w:val="num" w:pos="5760"/>
+        </w:tabs>
+        <w:ind w:left="5760" w:hanging="360"/>
+      </w:pPr>
+      <w:rPr>
+        <w:rFonts w:ascii="Wingdings" w:hAnsi="Wingdings" w:hint="default"/>
+        <w:sz w:val="20"/>
+      </w:rPr>
+    </w:lvl>
+    <w:lvl w:ilvl="8" w:tentative="1">
+      <w:start w:val="1"/>
+      <w:numFmt w:val="bullet"/>
+      <w:lvlText w:val=""/>
+      <w:lvlJc w:val="left"/>
+      <w:pPr>
+        <w:tabs>
+          <w:tab w:val="num" w:pos="6480"/>
+        </w:tabs>
+        <w:ind w:left="6480" w:hanging="360"/>
+      </w:pPr>
+      <w:rPr>
+        <w:rFonts w:ascii="Wingdings" w:hAnsi="Wingdings" w:hint="default"/>
+        <w:sz w:val="20"/>
+      </w:rPr>
+    </w:lvl>
+  </w:abstractNum>
+  <w:abstractNum w:abstractNumId="8" w15:restartNumberingAfterBreak="0">
+    <w:nsid w:val="63120652"/>
+    <w:multiLevelType w:val="multilevel"/>
+    <w:tmpl w:val="5740A5AE"/>
+    <w:lvl w:ilvl="0">
+      <w:start w:val="1"/>
+      <w:numFmt w:val="bullet"/>
+      <w:lvlText w:val=""/>
+      <w:lvlJc w:val="left"/>
+      <w:pPr>
+        <w:tabs>
+          <w:tab w:val="num" w:pos="720"/>
+        </w:tabs>
+        <w:ind w:left="720" w:hanging="360"/>
+      </w:pPr>
+      <w:rPr>
+        <w:rFonts w:ascii="Symbol" w:hAnsi="Symbol" w:hint="default"/>
+        <w:sz w:val="20"/>
+      </w:rPr>
+    </w:lvl>
+    <w:lvl w:ilvl="1" w:tentative="1">
+      <w:start w:val="1"/>
+      <w:numFmt w:val="bullet"/>
+      <w:lvlText w:val="o"/>
+      <w:lvlJc w:val="left"/>
+      <w:pPr>
+        <w:tabs>
+          <w:tab w:val="num" w:pos="1440"/>
+        </w:tabs>
+        <w:ind w:left="1440" w:hanging="360"/>
+      </w:pPr>
+      <w:rPr>
+        <w:rFonts w:ascii="Courier New" w:hAnsi="Courier New" w:hint="default"/>
+        <w:sz w:val="20"/>
+      </w:rPr>
+    </w:lvl>
+    <w:lvl w:ilvl="2" w:tentative="1">
+      <w:start w:val="1"/>
+      <w:numFmt w:val="bullet"/>
+      <w:lvlText w:val=""/>
+      <w:lvlJc w:val="left"/>
+      <w:pPr>
+        <w:tabs>
+          <w:tab w:val="num" w:pos="2160"/>
+        </w:tabs>
+        <w:ind w:left="2160" w:hanging="360"/>
+      </w:pPr>
+      <w:rPr>
+        <w:rFonts w:ascii="Wingdings" w:hAnsi="Wingdings" w:hint="default"/>
+        <w:sz w:val="20"/>
+      </w:rPr>
+    </w:lvl>
+    <w:lvl w:ilvl="3" w:tentative="1">
+      <w:start w:val="1"/>
+      <w:numFmt w:val="bullet"/>
+      <w:lvlText w:val=""/>
+      <w:lvlJc w:val="left"/>
+      <w:pPr>
+        <w:tabs>
+          <w:tab w:val="num" w:pos="2880"/>
+        </w:tabs>
+        <w:ind w:left="2880" w:hanging="360"/>
+      </w:pPr>
+      <w:rPr>
+        <w:rFonts w:ascii="Wingdings" w:hAnsi="Wingdings" w:hint="default"/>
+        <w:sz w:val="20"/>
+      </w:rPr>
+    </w:lvl>
+    <w:lvl w:ilvl="4" w:tentative="1">
+      <w:start w:val="1"/>
+      <w:numFmt w:val="bullet"/>
+      <w:lvlText w:val=""/>
+      <w:lvlJc w:val="left"/>
+      <w:pPr>
+        <w:tabs>
+          <w:tab w:val="num" w:pos="3600"/>
+        </w:tabs>
+        <w:ind w:left="3600" w:hanging="360"/>
+      </w:pPr>
+      <w:rPr>
+        <w:rFonts w:ascii="Wingdings" w:hAnsi="Wingdings" w:hint="default"/>
+        <w:sz w:val="20"/>
+      </w:rPr>
+    </w:lvl>
+    <w:lvl w:ilvl="5" w:tentative="1">
+      <w:start w:val="1"/>
+      <w:numFmt w:val="bullet"/>
+      <w:lvlText w:val=""/>
+      <w:lvlJc w:val="left"/>
+      <w:pPr>
+        <w:tabs>
+          <w:tab w:val="num" w:pos="4320"/>
+        </w:tabs>
+        <w:ind w:left="4320" w:hanging="360"/>
+      </w:pPr>
+      <w:rPr>
+        <w:rFonts w:ascii="Wingdings" w:hAnsi="Wingdings" w:hint="default"/>
+        <w:sz w:val="20"/>
+      </w:rPr>
+    </w:lvl>
+    <w:lvl w:ilvl="6" w:tentative="1">
+      <w:start w:val="1"/>
+      <w:numFmt w:val="bullet"/>
+      <w:lvlText w:val=""/>
+      <w:lvlJc w:val="left"/>
+      <w:pPr>
+        <w:tabs>
+          <w:tab w:val="num" w:pos="5040"/>
+        </w:tabs>
+        <w:ind w:left="5040" w:hanging="360"/>
+      </w:pPr>
+      <w:rPr>
+        <w:rFonts w:ascii="Wingdings" w:hAnsi="Wingdings" w:hint="default"/>
+        <w:sz w:val="20"/>
+      </w:rPr>
+    </w:lvl>
+    <w:lvl w:ilvl="7" w:tentative="1">
+      <w:start w:val="1"/>
+      <w:numFmt w:val="bullet"/>
+      <w:lvlText w:val=""/>
+      <w:lvlJc w:val="left"/>
+      <w:pPr>
+        <w:tabs>
+          <w:tab w:val="num" w:pos="5760"/>
+        </w:tabs>
+        <w:ind w:left="5760" w:hanging="360"/>
+      </w:pPr>
+      <w:rPr>
+        <w:rFonts w:ascii="Wingdings" w:hAnsi="Wingdings" w:hint="default"/>
+        <w:sz w:val="20"/>
+      </w:rPr>
+    </w:lvl>
+    <w:lvl w:ilvl="8" w:tentative="1">
+      <w:start w:val="1"/>
+      <w:numFmt w:val="bullet"/>
+      <w:lvlText w:val=""/>
+      <w:lvlJc w:val="left"/>
+      <w:pPr>
+        <w:tabs>
+          <w:tab w:val="num" w:pos="6480"/>
+        </w:tabs>
+        <w:ind w:left="6480" w:hanging="360"/>
+      </w:pPr>
+      <w:rPr>
+        <w:rFonts w:ascii="Wingdings" w:hAnsi="Wingdings" w:hint="default"/>
+        <w:sz w:val="20"/>
+      </w:rPr>
+    </w:lvl>
+  </w:abstractNum>
+  <w:abstractNum w:abstractNumId="9" w15:restartNumberingAfterBreak="0">
+    <w:nsid w:val="63BC6C73"/>
+    <w:multiLevelType w:val="multilevel"/>
+    <w:tmpl w:val="6C72A9EE"/>
+    <w:lvl w:ilvl="0">
+      <w:start w:val="1"/>
+      <w:numFmt w:val="bullet"/>
+      <w:lvlText w:val=""/>
+      <w:lvlJc w:val="left"/>
+      <w:pPr>
+        <w:tabs>
+          <w:tab w:val="num" w:pos="720"/>
+        </w:tabs>
+        <w:ind w:left="720" w:hanging="360"/>
+      </w:pPr>
+      <w:rPr>
+        <w:rFonts w:ascii="Symbol" w:hAnsi="Symbol" w:hint="default"/>
+        <w:sz w:val="20"/>
+      </w:rPr>
+    </w:lvl>
+    <w:lvl w:ilvl="1" w:tentative="1">
+      <w:start w:val="1"/>
+      <w:numFmt w:val="bullet"/>
+      <w:lvlText w:val="o"/>
+      <w:lvlJc w:val="left"/>
+      <w:pPr>
+        <w:tabs>
+          <w:tab w:val="num" w:pos="1440"/>
+        </w:tabs>
+        <w:ind w:left="1440" w:hanging="360"/>
+      </w:pPr>
+      <w:rPr>
+        <w:rFonts w:ascii="Courier New" w:hAnsi="Courier New" w:hint="default"/>
+        <w:sz w:val="20"/>
+      </w:rPr>
+    </w:lvl>
+    <w:lvl w:ilvl="2" w:tentative="1">
+      <w:start w:val="1"/>
+      <w:numFmt w:val="bullet"/>
+      <w:lvlText w:val=""/>
+      <w:lvlJc w:val="left"/>
+      <w:pPr>
+        <w:tabs>
+          <w:tab w:val="num" w:pos="2160"/>
+        </w:tabs>
+        <w:ind w:left="2160" w:hanging="360"/>
+      </w:pPr>
+      <w:rPr>
+        <w:rFonts w:ascii="Wingdings" w:hAnsi="Wingdings" w:hint="default"/>
+        <w:sz w:val="20"/>
+      </w:rPr>
+    </w:lvl>
+    <w:lvl w:ilvl="3" w:tentative="1">
+      <w:start w:val="1"/>
+      <w:numFmt w:val="bullet"/>
+      <w:lvlText w:val=""/>
+      <w:lvlJc w:val="left"/>
+      <w:pPr>
+        <w:tabs>
+          <w:tab w:val="num" w:pos="2880"/>
+        </w:tabs>
+        <w:ind w:left="2880" w:hanging="360"/>
+      </w:pPr>
+      <w:rPr>
+        <w:rFonts w:ascii="Wingdings" w:hAnsi="Wingdings" w:hint="default"/>
+        <w:sz w:val="20"/>
+      </w:rPr>
+    </w:lvl>
+    <w:lvl w:ilvl="4" w:tentative="1">
+      <w:start w:val="1"/>
+      <w:numFmt w:val="bullet"/>
+      <w:lvlText w:val=""/>
+      <w:lvlJc w:val="left"/>
+      <w:pPr>
+        <w:tabs>
+          <w:tab w:val="num" w:pos="3600"/>
+        </w:tabs>
+        <w:ind w:left="3600" w:hanging="360"/>
+      </w:pPr>
+      <w:rPr>
+        <w:rFonts w:ascii="Wingdings" w:hAnsi="Wingdings" w:hint="default"/>
+        <w:sz w:val="20"/>
+      </w:rPr>
+    </w:lvl>
+    <w:lvl w:ilvl="5" w:tentative="1">
+      <w:start w:val="1"/>
+      <w:numFmt w:val="bullet"/>
+      <w:lvlText w:val=""/>
+      <w:lvlJc w:val="left"/>
+      <w:pPr>
+        <w:tabs>
+          <w:tab w:val="num" w:pos="4320"/>
+        </w:tabs>
+        <w:ind w:left="4320" w:hanging="360"/>
+      </w:pPr>
+      <w:rPr>
+        <w:rFonts w:ascii="Wingdings" w:hAnsi="Wingdings" w:hint="default"/>
+        <w:sz w:val="20"/>
+      </w:rPr>
+    </w:lvl>
+    <w:lvl w:ilvl="6" w:tentative="1">
+      <w:start w:val="1"/>
+      <w:numFmt w:val="bullet"/>
+      <w:lvlText w:val=""/>
+      <w:lvlJc w:val="left"/>
+      <w:pPr>
+        <w:tabs>
+          <w:tab w:val="num" w:pos="5040"/>
+        </w:tabs>
+        <w:ind w:left="5040" w:hanging="360"/>
+      </w:pPr>
+      <w:rPr>
+        <w:rFonts w:ascii="Wingdings" w:hAnsi="Wingdings" w:hint="default"/>
+        <w:sz w:val="20"/>
+      </w:rPr>
+    </w:lvl>
+    <w:lvl w:ilvl="7" w:tentative="1">
+      <w:start w:val="1"/>
+      <w:numFmt w:val="bullet"/>
+      <w:lvlText w:val=""/>
+      <w:lvlJc w:val="left"/>
+      <w:pPr>
+        <w:tabs>
+          <w:tab w:val="num" w:pos="5760"/>
+        </w:tabs>
+        <w:ind w:left="5760" w:hanging="360"/>
+      </w:pPr>
+      <w:rPr>
+        <w:rFonts w:ascii="Wingdings" w:hAnsi="Wingdings" w:hint="default"/>
+        <w:sz w:val="20"/>
+      </w:rPr>
+    </w:lvl>
+    <w:lvl w:ilvl="8" w:tentative="1">
+      <w:start w:val="1"/>
+      <w:numFmt w:val="bullet"/>
+      <w:lvlText w:val=""/>
+      <w:lvlJc w:val="left"/>
+      <w:pPr>
+        <w:tabs>
+          <w:tab w:val="num" w:pos="6480"/>
+        </w:tabs>
+        <w:ind w:left="6480" w:hanging="360"/>
+      </w:pPr>
+      <w:rPr>
+        <w:rFonts w:ascii="Wingdings" w:hAnsi="Wingdings" w:hint="default"/>
+        <w:sz w:val="20"/>
+      </w:rPr>
+    </w:lvl>
+  </w:abstractNum>
+  <w:abstractNum w:abstractNumId="10" w15:restartNumberingAfterBreak="0">
     <w:nsid w:val="640B5225"/>
     <w:multiLevelType w:val="multilevel"/>
     <w:tmpl w:val="57C47EC8"/>
@@ -2828,23 +4215,190 @@
       </w:rPr>
     </w:lvl>
   </w:abstractNum>
+  <w:abstractNum w:abstractNumId="11" w15:restartNumberingAfterBreak="0">
+    <w:nsid w:val="7F7E5101"/>
+    <w:multiLevelType w:val="multilevel"/>
+    <w:tmpl w:val="9DBA74C2"/>
+    <w:lvl w:ilvl="0">
+      <w:start w:val="1"/>
+      <w:numFmt w:val="bullet"/>
+      <w:lvlText w:val=""/>
+      <w:lvlJc w:val="left"/>
+      <w:pPr>
+        <w:tabs>
+          <w:tab w:val="num" w:pos="720"/>
+        </w:tabs>
+        <w:ind w:left="720" w:hanging="360"/>
+      </w:pPr>
+      <w:rPr>
+        <w:rFonts w:ascii="Symbol" w:hAnsi="Symbol" w:hint="default"/>
+        <w:sz w:val="20"/>
+      </w:rPr>
+    </w:lvl>
+    <w:lvl w:ilvl="1" w:tentative="1">
+      <w:start w:val="1"/>
+      <w:numFmt w:val="bullet"/>
+      <w:lvlText w:val="o"/>
+      <w:lvlJc w:val="left"/>
+      <w:pPr>
+        <w:tabs>
+          <w:tab w:val="num" w:pos="1440"/>
+        </w:tabs>
+        <w:ind w:left="1440" w:hanging="360"/>
+      </w:pPr>
+      <w:rPr>
+        <w:rFonts w:ascii="Courier New" w:hAnsi="Courier New" w:hint="default"/>
+        <w:sz w:val="20"/>
+      </w:rPr>
+    </w:lvl>
+    <w:lvl w:ilvl="2" w:tentative="1">
+      <w:start w:val="1"/>
+      <w:numFmt w:val="bullet"/>
+      <w:lvlText w:val=""/>
+      <w:lvlJc w:val="left"/>
+      <w:pPr>
+        <w:tabs>
+          <w:tab w:val="num" w:pos="2160"/>
+        </w:tabs>
+        <w:ind w:left="2160" w:hanging="360"/>
+      </w:pPr>
+      <w:rPr>
+        <w:rFonts w:ascii="Wingdings" w:hAnsi="Wingdings" w:hint="default"/>
+        <w:sz w:val="20"/>
+      </w:rPr>
+    </w:lvl>
+    <w:lvl w:ilvl="3" w:tentative="1">
+      <w:start w:val="1"/>
+      <w:numFmt w:val="bullet"/>
+      <w:lvlText w:val=""/>
+      <w:lvlJc w:val="left"/>
+      <w:pPr>
+        <w:tabs>
+          <w:tab w:val="num" w:pos="2880"/>
+        </w:tabs>
+        <w:ind w:left="2880" w:hanging="360"/>
+      </w:pPr>
+      <w:rPr>
+        <w:rFonts w:ascii="Wingdings" w:hAnsi="Wingdings" w:hint="default"/>
+        <w:sz w:val="20"/>
+      </w:rPr>
+    </w:lvl>
+    <w:lvl w:ilvl="4" w:tentative="1">
+      <w:start w:val="1"/>
+      <w:numFmt w:val="bullet"/>
+      <w:lvlText w:val=""/>
+      <w:lvlJc w:val="left"/>
+      <w:pPr>
+        <w:tabs>
+          <w:tab w:val="num" w:pos="3600"/>
+        </w:tabs>
+        <w:ind w:left="3600" w:hanging="360"/>
+      </w:pPr>
+      <w:rPr>
+        <w:rFonts w:ascii="Wingdings" w:hAnsi="Wingdings" w:hint="default"/>
+        <w:sz w:val="20"/>
+      </w:rPr>
+    </w:lvl>
+    <w:lvl w:ilvl="5" w:tentative="1">
+      <w:start w:val="1"/>
+      <w:numFmt w:val="bullet"/>
+      <w:lvlText w:val=""/>
+      <w:lvlJc w:val="left"/>
+      <w:pPr>
+        <w:tabs>
+          <w:tab w:val="num" w:pos="4320"/>
+        </w:tabs>
+        <w:ind w:left="4320" w:hanging="360"/>
+      </w:pPr>
+      <w:rPr>
+        <w:rFonts w:ascii="Wingdings" w:hAnsi="Wingdings" w:hint="default"/>
+        <w:sz w:val="20"/>
+      </w:rPr>
+    </w:lvl>
+    <w:lvl w:ilvl="6" w:tentative="1">
+      <w:start w:val="1"/>
+      <w:numFmt w:val="bullet"/>
+      <w:lvlText w:val=""/>
+      <w:lvlJc w:val="left"/>
+      <w:pPr>
+        <w:tabs>
+          <w:tab w:val="num" w:pos="5040"/>
+        </w:tabs>
+        <w:ind w:left="5040" w:hanging="360"/>
+      </w:pPr>
+      <w:rPr>
+        <w:rFonts w:ascii="Wingdings" w:hAnsi="Wingdings" w:hint="default"/>
+        <w:sz w:val="20"/>
+      </w:rPr>
+    </w:lvl>
+    <w:lvl w:ilvl="7" w:tentative="1">
+      <w:start w:val="1"/>
+      <w:numFmt w:val="bullet"/>
+      <w:lvlText w:val=""/>
+      <w:lvlJc w:val="left"/>
+      <w:pPr>
+        <w:tabs>
+          <w:tab w:val="num" w:pos="5760"/>
+        </w:tabs>
+        <w:ind w:left="5760" w:hanging="360"/>
+      </w:pPr>
+      <w:rPr>
+        <w:rFonts w:ascii="Wingdings" w:hAnsi="Wingdings" w:hint="default"/>
+        <w:sz w:val="20"/>
+      </w:rPr>
+    </w:lvl>
+    <w:lvl w:ilvl="8" w:tentative="1">
+      <w:start w:val="1"/>
+      <w:numFmt w:val="bullet"/>
+      <w:lvlText w:val=""/>
+      <w:lvlJc w:val="left"/>
+      <w:pPr>
+        <w:tabs>
+          <w:tab w:val="num" w:pos="6480"/>
+        </w:tabs>
+        <w:ind w:left="6480" w:hanging="360"/>
+      </w:pPr>
+      <w:rPr>
+        <w:rFonts w:ascii="Wingdings" w:hAnsi="Wingdings" w:hint="default"/>
+        <w:sz w:val="20"/>
+      </w:rPr>
+    </w:lvl>
+  </w:abstractNum>
   <w:num w:numId="1" w16cid:durableId="751703640">
-    <w:abstractNumId w:val="5"/>
+    <w:abstractNumId w:val="10"/>
   </w:num>
   <w:num w:numId="2" w16cid:durableId="21715846">
-    <w:abstractNumId w:val="3"/>
+    <w:abstractNumId w:val="4"/>
   </w:num>
   <w:num w:numId="3" w16cid:durableId="2050376029">
-    <w:abstractNumId w:val="4"/>
+    <w:abstractNumId w:val="5"/>
   </w:num>
   <w:num w:numId="4" w16cid:durableId="457534486">
     <w:abstractNumId w:val="0"/>
   </w:num>
   <w:num w:numId="5" w16cid:durableId="1239827093">
+    <w:abstractNumId w:val="3"/>
+  </w:num>
+  <w:num w:numId="6" w16cid:durableId="1316450997">
     <w:abstractNumId w:val="2"/>
   </w:num>
-  <w:num w:numId="6" w16cid:durableId="1316450997">
+  <w:num w:numId="7" w16cid:durableId="1984191290">
+    <w:abstractNumId w:val="6"/>
+  </w:num>
+  <w:num w:numId="8" w16cid:durableId="2012026292">
     <w:abstractNumId w:val="1"/>
+  </w:num>
+  <w:num w:numId="9" w16cid:durableId="1548755985">
+    <w:abstractNumId w:val="8"/>
+  </w:num>
+  <w:num w:numId="10" w16cid:durableId="1707832008">
+    <w:abstractNumId w:val="7"/>
+  </w:num>
+  <w:num w:numId="11" w16cid:durableId="1542935414">
+    <w:abstractNumId w:val="11"/>
+  </w:num>
+  <w:num w:numId="12" w16cid:durableId="1687829748">
+    <w:abstractNumId w:val="9"/>
   </w:num>
 </w:numbering>
 </file>
@@ -3447,7 +5001,6 @@
     <w:name w:val="Normal (Web)"/>
     <w:basedOn w:val="Normal"/>
     <w:uiPriority w:val="99"/>
-    <w:semiHidden/>
     <w:unhideWhenUsed/>
     <w:rsid w:val="000873D4"/>
     <w:pPr>
@@ -3546,6 +5099,17 @@
       <w:sz w:val="56"/>
       <w:szCs w:val="56"/>
     </w:rPr>
+  </w:style>
+  <w:style w:type="paragraph" w:styleId="ListParagraph">
+    <w:name w:val="List Paragraph"/>
+    <w:basedOn w:val="Normal"/>
+    <w:uiPriority w:val="34"/>
+    <w:qFormat/>
+    <w:rsid w:val="00A775B1"/>
+    <w:pPr>
+      <w:ind w:left="720"/>
+      <w:contextualSpacing/>
+    </w:pPr>
   </w:style>
 </w:styles>
 </file>

</xml_diff>